<commit_message>
add picture to report
</commit_message>
<xml_diff>
--- a/Report/Report.docx
+++ b/Report/Report.docx
@@ -697,8 +697,345 @@
     </w:p>
     <w:p>
       <w:pPr>
+        <w:pStyle w:val="FigureCaption"/>
+        <w:numPr>
+          <w:ilvl w:val="0"/>
+          <w:numId w:val="0"/>
+        </w:numPr>
+        <w:ind w:left="360" w:hanging="360"/>
+        <w:jc w:val="both"/>
+      </w:pPr>
+    </w:p>
+    <w:p>
+      <w:pPr>
+        <w:pStyle w:val="Heading1"/>
+      </w:pPr>
+      <w:r>
+        <w:t>3D Visualization</w:t>
+      </w:r>
+    </w:p>
+    <w:p>
+      <w:pPr>
         <w:pStyle w:val="BodyNoIndent"/>
       </w:pPr>
+      <w:r>
+        <w:t>The beam will take a 3D shape as shown. Colormap based on deflection and stress has been applied to help visualize critical locations on the beam.</w:t>
+      </w:r>
+    </w:p>
+    <w:p>
+      <w:r>
+        <w:rPr>
+          <w:rFonts w:ascii="Arial" w:hAnsi="Arial" w:cs="Arial"/>
+          <w:noProof/>
+          <w:color w:val="000000"/>
+          <w:bdr w:val="none" w:sz="0" w:space="0" w:color="auto" w:frame="1"/>
+        </w:rPr>
+        <w:drawing>
+          <wp:inline distT="0" distB="0" distL="0" distR="0" wp14:anchorId="29AFB415" wp14:editId="79DF04CF">
+            <wp:extent cx="3047019" cy="1475117"/>
+            <wp:effectExtent l="0" t="0" r="0" b="0"/>
+            <wp:docPr id="1" name="Picture 1"/>
+            <wp:cNvGraphicFramePr>
+              <a:graphicFrameLocks xmlns:a="http://schemas.openxmlformats.org/drawingml/2006/main" noChangeAspect="1"/>
+            </wp:cNvGraphicFramePr>
+            <a:graphic xmlns:a="http://schemas.openxmlformats.org/drawingml/2006/main">
+              <a:graphicData uri="http://schemas.openxmlformats.org/drawingml/2006/picture">
+                <pic:pic xmlns:pic="http://schemas.openxmlformats.org/drawingml/2006/picture">
+                  <pic:nvPicPr>
+                    <pic:cNvPr id="1" name="Picture 1"/>
+                    <pic:cNvPicPr>
+                      <a:picLocks noChangeAspect="1" noChangeArrowheads="1"/>
+                    </pic:cNvPicPr>
+                  </pic:nvPicPr>
+                  <pic:blipFill rotWithShape="1">
+                    <a:blip r:embed="rId12" cstate="print">
+                      <a:extLst>
+                        <a:ext uri="{28A0092B-C50C-407E-A947-70E740481C1C}">
+                          <a14:useLocalDpi xmlns:a14="http://schemas.microsoft.com/office/drawing/2010/main" val="0"/>
+                        </a:ext>
+                      </a:extLst>
+                    </a:blip>
+                    <a:srcRect t="13927" b="9987"/>
+                    <a:stretch/>
+                  </pic:blipFill>
+                  <pic:spPr bwMode="auto">
+                    <a:xfrm>
+                      <a:off x="0" y="0"/>
+                      <a:ext cx="3049270" cy="1476207"/>
+                    </a:xfrm>
+                    <a:prstGeom prst="rect">
+                      <a:avLst/>
+                    </a:prstGeom>
+                    <a:noFill/>
+                    <a:ln>
+                      <a:noFill/>
+                    </a:ln>
+                    <a:extLst>
+                      <a:ext uri="{53640926-AAD7-44D8-BBD7-CCE9431645EC}">
+                        <a14:shadowObscured xmlns:a14="http://schemas.microsoft.com/office/drawing/2010/main"/>
+                      </a:ext>
+                    </a:extLst>
+                  </pic:spPr>
+                </pic:pic>
+              </a:graphicData>
+            </a:graphic>
+          </wp:inline>
+        </w:drawing>
+      </w:r>
+    </w:p>
+    <w:p>
+      <w:pPr>
+        <w:pStyle w:val="FigureCaption"/>
+        <w:jc w:val="both"/>
+      </w:pPr>
+      <w:r>
+        <w:t>Von Mises Stress o</w:t>
+      </w:r>
+      <w:r>
+        <w:t>n Simply Supported Beam</w:t>
+      </w:r>
+    </w:p>
+    <w:p>
+      <w:pPr>
+        <w:spacing w:after="0" w:line="240" w:lineRule="auto"/>
+      </w:pPr>
+      <w:r>
+        <w:br w:type="page"/>
+      </w:r>
+    </w:p>
+    <w:p>
+      <w:r>
+        <w:rPr>
+          <w:rFonts w:ascii="Arial" w:hAnsi="Arial" w:cs="Arial"/>
+          <w:noProof/>
+          <w:color w:val="000000"/>
+          <w:bdr w:val="none" w:sz="0" w:space="0" w:color="auto" w:frame="1"/>
+        </w:rPr>
+        <w:lastRenderedPageBreak/>
+        <w:drawing>
+          <wp:inline distT="0" distB="0" distL="0" distR="0" wp14:anchorId="165EBB20" wp14:editId="3357A5FF">
+            <wp:extent cx="3048305" cy="1423981"/>
+            <wp:effectExtent l="0" t="0" r="0" b="0"/>
+            <wp:docPr id="3" name="Picture 3"/>
+            <wp:cNvGraphicFramePr>
+              <a:graphicFrameLocks xmlns:a="http://schemas.openxmlformats.org/drawingml/2006/main" noChangeAspect="1"/>
+            </wp:cNvGraphicFramePr>
+            <a:graphic xmlns:a="http://schemas.openxmlformats.org/drawingml/2006/main">
+              <a:graphicData uri="http://schemas.openxmlformats.org/drawingml/2006/picture">
+                <pic:pic xmlns:pic="http://schemas.openxmlformats.org/drawingml/2006/picture">
+                  <pic:nvPicPr>
+                    <pic:cNvPr id="3" name="Picture 3"/>
+                    <pic:cNvPicPr>
+                      <a:picLocks noChangeAspect="1" noChangeArrowheads="1"/>
+                    </pic:cNvPicPr>
+                  </pic:nvPicPr>
+                  <pic:blipFill rotWithShape="1">
+                    <a:blip r:embed="rId13" cstate="print">
+                      <a:extLst>
+                        <a:ext uri="{28A0092B-C50C-407E-A947-70E740481C1C}">
+                          <a14:useLocalDpi xmlns:a14="http://schemas.microsoft.com/office/drawing/2010/main" val="0"/>
+                        </a:ext>
+                      </a:extLst>
+                    </a:blip>
+                    <a:srcRect t="14624" b="11956"/>
+                    <a:stretch/>
+                  </pic:blipFill>
+                  <pic:spPr bwMode="auto">
+                    <a:xfrm>
+                      <a:off x="0" y="0"/>
+                      <a:ext cx="3049270" cy="1424432"/>
+                    </a:xfrm>
+                    <a:prstGeom prst="rect">
+                      <a:avLst/>
+                    </a:prstGeom>
+                    <a:noFill/>
+                    <a:ln>
+                      <a:noFill/>
+                    </a:ln>
+                    <a:extLst>
+                      <a:ext uri="{53640926-AAD7-44D8-BBD7-CCE9431645EC}">
+                        <a14:shadowObscured xmlns:a14="http://schemas.microsoft.com/office/drawing/2010/main"/>
+                      </a:ext>
+                    </a:extLst>
+                  </pic:spPr>
+                </pic:pic>
+              </a:graphicData>
+            </a:graphic>
+          </wp:inline>
+        </w:drawing>
+      </w:r>
+    </w:p>
+    <w:p>
+      <w:pPr>
+        <w:pStyle w:val="FigureCaption"/>
+        <w:jc w:val="both"/>
+      </w:pPr>
+      <w:r>
+        <w:t>Deflection</w:t>
+      </w:r>
+      <w:r>
+        <w:t xml:space="preserve"> on Simply Supported Beam</w:t>
+      </w:r>
+    </w:p>
+    <w:p>
+      <w:r>
+        <w:rPr>
+          <w:rFonts w:ascii="Arial" w:hAnsi="Arial" w:cs="Arial"/>
+          <w:noProof/>
+          <w:color w:val="000000"/>
+          <w:bdr w:val="none" w:sz="0" w:space="0" w:color="auto" w:frame="1"/>
+        </w:rPr>
+        <w:drawing>
+          <wp:inline distT="0" distB="0" distL="0" distR="0" wp14:anchorId="0BC565F7" wp14:editId="2CF321EE">
+            <wp:extent cx="3048305" cy="1432608"/>
+            <wp:effectExtent l="0" t="0" r="0" b="0"/>
+            <wp:docPr id="4" name="Picture 4"/>
+            <wp:cNvGraphicFramePr>
+              <a:graphicFrameLocks xmlns:a="http://schemas.openxmlformats.org/drawingml/2006/main" noChangeAspect="1"/>
+            </wp:cNvGraphicFramePr>
+            <a:graphic xmlns:a="http://schemas.openxmlformats.org/drawingml/2006/main">
+              <a:graphicData uri="http://schemas.openxmlformats.org/drawingml/2006/picture">
+                <pic:pic xmlns:pic="http://schemas.openxmlformats.org/drawingml/2006/picture">
+                  <pic:nvPicPr>
+                    <pic:cNvPr id="4" name="Picture 4"/>
+                    <pic:cNvPicPr>
+                      <a:picLocks noChangeAspect="1" noChangeArrowheads="1"/>
+                    </pic:cNvPicPr>
+                  </pic:nvPicPr>
+                  <pic:blipFill rotWithShape="1">
+                    <a:blip r:embed="rId14" cstate="print">
+                      <a:extLst>
+                        <a:ext uri="{28A0092B-C50C-407E-A947-70E740481C1C}">
+                          <a14:useLocalDpi xmlns:a14="http://schemas.microsoft.com/office/drawing/2010/main" val="0"/>
+                        </a:ext>
+                      </a:extLst>
+                    </a:blip>
+                    <a:srcRect t="14180" b="11956"/>
+                    <a:stretch/>
+                  </pic:blipFill>
+                  <pic:spPr bwMode="auto">
+                    <a:xfrm>
+                      <a:off x="0" y="0"/>
+                      <a:ext cx="3049270" cy="1433061"/>
+                    </a:xfrm>
+                    <a:prstGeom prst="rect">
+                      <a:avLst/>
+                    </a:prstGeom>
+                    <a:noFill/>
+                    <a:ln>
+                      <a:noFill/>
+                    </a:ln>
+                    <a:extLst>
+                      <a:ext uri="{53640926-AAD7-44D8-BBD7-CCE9431645EC}">
+                        <a14:shadowObscured xmlns:a14="http://schemas.microsoft.com/office/drawing/2010/main"/>
+                      </a:ext>
+                    </a:extLst>
+                  </pic:spPr>
+                </pic:pic>
+              </a:graphicData>
+            </a:graphic>
+          </wp:inline>
+        </w:drawing>
+      </w:r>
+    </w:p>
+    <w:p>
+      <w:pPr>
+        <w:pStyle w:val="FigureCaption"/>
+        <w:jc w:val="both"/>
+      </w:pPr>
+      <w:r>
+        <w:t xml:space="preserve">Von Mises Stress on </w:t>
+      </w:r>
+      <w:r>
+        <w:t>Cantilever</w:t>
+      </w:r>
+      <w:r>
+        <w:t xml:space="preserve"> Beam</w:t>
+      </w:r>
+    </w:p>
+    <w:p>
+      <w:r>
+        <w:rPr>
+          <w:rFonts w:ascii="Arial" w:hAnsi="Arial" w:cs="Arial"/>
+          <w:noProof/>
+          <w:color w:val="000000"/>
+          <w:bdr w:val="none" w:sz="0" w:space="0" w:color="auto" w:frame="1"/>
+        </w:rPr>
+        <w:drawing>
+          <wp:inline distT="0" distB="0" distL="0" distR="0" wp14:anchorId="777443A7" wp14:editId="16928FAB">
+            <wp:extent cx="3048305" cy="1441234"/>
+            <wp:effectExtent l="0" t="0" r="0" b="0"/>
+            <wp:docPr id="5" name="Picture 5"/>
+            <wp:cNvGraphicFramePr>
+              <a:graphicFrameLocks xmlns:a="http://schemas.openxmlformats.org/drawingml/2006/main" noChangeAspect="1"/>
+            </wp:cNvGraphicFramePr>
+            <a:graphic xmlns:a="http://schemas.openxmlformats.org/drawingml/2006/main">
+              <a:graphicData uri="http://schemas.openxmlformats.org/drawingml/2006/picture">
+                <pic:pic xmlns:pic="http://schemas.openxmlformats.org/drawingml/2006/picture">
+                  <pic:nvPicPr>
+                    <pic:cNvPr id="5" name="Picture 5"/>
+                    <pic:cNvPicPr>
+                      <a:picLocks noChangeAspect="1" noChangeArrowheads="1"/>
+                    </pic:cNvPicPr>
+                  </pic:nvPicPr>
+                  <pic:blipFill rotWithShape="1">
+                    <a:blip r:embed="rId15" cstate="print">
+                      <a:extLst>
+                        <a:ext uri="{28A0092B-C50C-407E-A947-70E740481C1C}">
+                          <a14:useLocalDpi xmlns:a14="http://schemas.microsoft.com/office/drawing/2010/main" val="0"/>
+                        </a:ext>
+                      </a:extLst>
+                    </a:blip>
+                    <a:srcRect t="13735" b="11956"/>
+                    <a:stretch/>
+                  </pic:blipFill>
+                  <pic:spPr bwMode="auto">
+                    <a:xfrm>
+                      <a:off x="0" y="0"/>
+                      <a:ext cx="3049270" cy="1441690"/>
+                    </a:xfrm>
+                    <a:prstGeom prst="rect">
+                      <a:avLst/>
+                    </a:prstGeom>
+                    <a:noFill/>
+                    <a:ln>
+                      <a:noFill/>
+                    </a:ln>
+                    <a:extLst>
+                      <a:ext uri="{53640926-AAD7-44D8-BBD7-CCE9431645EC}">
+                        <a14:shadowObscured xmlns:a14="http://schemas.microsoft.com/office/drawing/2010/main"/>
+                      </a:ext>
+                    </a:extLst>
+                  </pic:spPr>
+                </pic:pic>
+              </a:graphicData>
+            </a:graphic>
+          </wp:inline>
+        </w:drawing>
+      </w:r>
+    </w:p>
+    <w:p>
+      <w:pPr>
+        <w:pStyle w:val="FigureCaption"/>
+        <w:jc w:val="both"/>
+      </w:pPr>
+      <w:r>
+        <w:t>Deflection</w:t>
+      </w:r>
+      <w:r>
+        <w:t xml:space="preserve"> on </w:t>
+      </w:r>
+      <w:r>
+        <w:t>Cantilever</w:t>
+      </w:r>
+      <w:r>
+        <w:t xml:space="preserve"> Beam</w:t>
+      </w:r>
+    </w:p>
+    <w:p>
+      <w:pPr>
+        <w:pStyle w:val="BodyNoIndent"/>
+      </w:pPr>
     </w:p>
     <w:p>
       <w:pPr>
@@ -713,8 +1050,21 @@
         <w:pStyle w:val="Reference"/>
       </w:pPr>
       <w:bookmarkStart w:id="0" w:name="_Ref6979508"/>
-      <w:r>
-        <w:t>Budynas-Nisbett, "Shigley's Mechanical Engineering Design," 8th Ed.</w:t>
+      <w:proofErr w:type="spellStart"/>
+      <w:r>
+        <w:t>Budynas</w:t>
+      </w:r>
+      <w:proofErr w:type="spellEnd"/>
+      <w:r>
+        <w:t>-Nisbett, "</w:t>
+      </w:r>
+      <w:proofErr w:type="spellStart"/>
+      <w:r>
+        <w:t>Shigley's</w:t>
+      </w:r>
+      <w:proofErr w:type="spellEnd"/>
+      <w:r>
+        <w:t xml:space="preserve"> Mechanical Engineering Design," 8th Ed.</w:t>
       </w:r>
       <w:bookmarkEnd w:id="0"/>
     </w:p>
@@ -730,8 +1080,13 @@
       <w:pPr>
         <w:pStyle w:val="Reference"/>
       </w:pPr>
-      <w:r>
-        <w:t>Lindeburg, Michael R., "Mechanical Engineering Reference Manual for the PE Exam," 13th Ed.</w:t>
+      <w:proofErr w:type="spellStart"/>
+      <w:r>
+        <w:t>Lindeburg</w:t>
+      </w:r>
+      <w:proofErr w:type="spellEnd"/>
+      <w:r>
+        <w:t>, Michael R., "Mechanical Engineering Reference Manual for the PE Exam," 13th Ed.</w:t>
       </w:r>
     </w:p>
     <w:p>
@@ -747,7 +1102,15 @@
         <w:pStyle w:val="Reference"/>
       </w:pPr>
       <w:r>
-        <w:t xml:space="preserve">Engineering ToolBox, (2008). Area Moment of Inertia - Typical Cross Sections I. [online] Available at: https://www.engineeringtoolbox.com/area-moment-inertia-d_1328.html [Accessed </w:t>
+        <w:t xml:space="preserve">Engineering </w:t>
+      </w:r>
+      <w:proofErr w:type="spellStart"/>
+      <w:r>
+        <w:t>ToolBox</w:t>
+      </w:r>
+      <w:proofErr w:type="spellEnd"/>
+      <w:r>
+        <w:t xml:space="preserve">, (2008). Area Moment of Inertia - Typical Cross Sections I. [online] Available at: https://www.engineeringtoolbox.com/area-moment-inertia-d_1328.html [Accessed </w:t>
       </w:r>
       <w:r>
         <w:t>28</w:t>
@@ -786,9 +1149,11 @@
       <w:pPr>
         <w:pStyle w:val="Reference"/>
       </w:pPr>
+      <w:proofErr w:type="spellStart"/>
       <w:r>
         <w:t>MechaniCalc</w:t>
       </w:r>
+      <w:proofErr w:type="spellEnd"/>
       <w:r>
         <w:t xml:space="preserve">. </w:t>
       </w:r>
@@ -809,9 +1174,11 @@
       <w:pPr>
         <w:pStyle w:val="Reference"/>
       </w:pPr>
+      <w:proofErr w:type="spellStart"/>
       <w:r>
         <w:t>MechaniCalc</w:t>
       </w:r>
+      <w:proofErr w:type="spellEnd"/>
       <w:r>
         <w:t xml:space="preserve">. </w:t>
       </w:r>
@@ -2283,7 +2650,7 @@
   <w:style w:type="paragraph" w:default="1" w:styleId="Normal">
     <w:name w:val="Normal"/>
     <w:qFormat/>
-    <w:rsid w:val="004716DF"/>
+    <w:rsid w:val="00BB681D"/>
     <w:pPr>
       <w:spacing w:after="160" w:line="259" w:lineRule="auto"/>
     </w:pPr>
@@ -2494,7 +2861,7 @@
     <w:uiPriority w:val="1"/>
     <w:semiHidden/>
     <w:unhideWhenUsed/>
-    <w:rsid w:val="004716DF"/>
+    <w:rsid w:val="00BB681D"/>
   </w:style>
   <w:style w:type="table" w:default="1" w:styleId="TableNormal">
     <w:name w:val="Normal Table"/>
@@ -2516,7 +2883,7 @@
     <w:uiPriority w:val="99"/>
     <w:semiHidden/>
     <w:unhideWhenUsed/>
-    <w:rsid w:val="004716DF"/>
+    <w:rsid w:val="00BB681D"/>
   </w:style>
   <w:style w:type="paragraph" w:styleId="Title">
     <w:name w:val="Title"/>

</xml_diff>